<commit_message>
Update to table name in word doc
</commit_message>
<xml_diff>
--- a/erb_supporting_docs/Code_Resources/ERB/Static_Data/Supporting_DOC/Community_Engagement_Plan.docx
+++ b/erb_supporting_docs/Code_Resources/ERB/Static_Data/Supporting_DOC/Community_Engagement_Plan.docx
@@ -3642,6 +3642,7 @@
         <w:tblW w:w="10716" w:type="dxa"/>
         <w:tblInd w:w="-684" w:type="dxa"/>
         <w:tblLook w:val="04A0" w:firstRow="1" w:lastRow="0" w:firstColumn="1" w:lastColumn="0" w:noHBand="0" w:noVBand="1"/>
+        <w:tblCaption w:val="Table To Get"/>
       </w:tblPr>
       <w:tblGrid>
         <w:gridCol w:w="1395"/>
@@ -5187,15 +5188,7 @@
           <w:sz w:val="24"/>
           <w:szCs w:val="24"/>
         </w:rPr>
-        <w:t xml:space="preserve"> public </w:t>
-      </w:r>
-      <w:proofErr w:type="gramStart"/>
-      <w:r>
-        <w:rPr>
-          <w:sz w:val="24"/>
-          <w:szCs w:val="24"/>
-        </w:rPr>
-        <w:t>place</w:t>
+        <w:t xml:space="preserve"> public place</w:t>
       </w:r>
       <w:r>
         <w:rPr>
@@ -5204,7 +5197,6 @@
         </w:rPr>
         <w:t>s</w:t>
       </w:r>
-      <w:proofErr w:type="gramEnd"/>
       <w:r>
         <w:rPr>
           <w:sz w:val="24"/>
@@ -5409,8 +5401,8 @@
       </w:pPr>
     </w:p>
     <w:sectPr>
-      <w:headerReference w:type="default" r:id="rId11"/>
-      <w:footerReference w:type="default" r:id="rId12"/>
+      <w:headerReference w:type="default" r:id="rId12"/>
+      <w:footerReference w:type="default" r:id="rId13"/>
       <w:pgSz w:w="12240" w:h="15840"/>
       <w:pgMar w:top="1440" w:right="1440" w:bottom="1440" w:left="1440" w:header="720" w:footer="720" w:gutter="0"/>
       <w:cols w:space="720"/>
@@ -9940,6 +9932,66 @@
 </file>
 
 <file path=customXml/item1.xml><?xml version="1.0" encoding="utf-8"?>
+<p:properties xmlns:p="http://schemas.microsoft.com/office/2006/metadata/properties" xmlns:xsi="http://www.w3.org/2001/XMLSchema-instance" xmlns:pc="http://schemas.microsoft.com/office/infopath/2007/PartnerControls">
+  <documentManagement>
+    <_Source xmlns="http://schemas.microsoft.com/sharepoint/v3/fields" xsi:nil="true"/>
+    <Language xmlns="http://schemas.microsoft.com/sharepoint/v3">English</Language>
+    <_ip_UnifiedCompliancePolicyUIAction xmlns="http://schemas.microsoft.com/sharepoint/v3" xsi:nil="true"/>
+    <j747ac98061d40f0aa7bd47e1db5675d xmlns="4ffa91fb-a0ff-4ac5-b2db-65c790d184a4">
+      <Terms xmlns="http://schemas.microsoft.com/office/infopath/2007/PartnerControls"/>
+    </j747ac98061d40f0aa7bd47e1db5675d>
+    <lcf76f155ced4ddcb4097134ff3c332f xmlns="c3fe2bc6-81ec-4aad-a296-b74ae9f31a66">
+      <Terms xmlns="http://schemas.microsoft.com/office/infopath/2007/PartnerControls"/>
+    </lcf76f155ced4ddcb4097134ff3c332f>
+    <External_x0020_Contributor xmlns="4ffa91fb-a0ff-4ac5-b2db-65c790d184a4" xsi:nil="true"/>
+    <TaxKeywordTaxHTField xmlns="4ffa91fb-a0ff-4ac5-b2db-65c790d184a4">
+      <Terms xmlns="http://schemas.microsoft.com/office/infopath/2007/PartnerControls"/>
+    </TaxKeywordTaxHTField>
+    <Record xmlns="4ffa91fb-a0ff-4ac5-b2db-65c790d184a4">Shared</Record>
+    <_ip_UnifiedCompliancePolicyProperties xmlns="http://schemas.microsoft.com/sharepoint/v3" xsi:nil="true"/>
+    <Rights xmlns="4ffa91fb-a0ff-4ac5-b2db-65c790d184a4" xsi:nil="true"/>
+    <Document_x0020_Creation_x0020_Date xmlns="4ffa91fb-a0ff-4ac5-b2db-65c790d184a4">2023-08-31T22:55:35+00:00</Document_x0020_Creation_x0020_Date>
+    <EPA_x0020_Office xmlns="4ffa91fb-a0ff-4ac5-b2db-65c790d184a4" xsi:nil="true"/>
+    <CategoryDescription xmlns="http://schemas.microsoft.com/sharepoint.v3" xsi:nil="true"/>
+    <Identifier xmlns="4ffa91fb-a0ff-4ac5-b2db-65c790d184a4" xsi:nil="true"/>
+    <_Coverage xmlns="http://schemas.microsoft.com/sharepoint/v3/fields" xsi:nil="true"/>
+    <Creator xmlns="4ffa91fb-a0ff-4ac5-b2db-65c790d184a4">
+      <UserInfo>
+        <DisplayName/>
+        <AccountId xsi:nil="true"/>
+        <AccountType/>
+      </UserInfo>
+    </Creator>
+    <EPA_x0020_Related_x0020_Documents xmlns="4ffa91fb-a0ff-4ac5-b2db-65c790d184a4" xsi:nil="true"/>
+    <EPA_x0020_Contributor xmlns="4ffa91fb-a0ff-4ac5-b2db-65c790d184a4">
+      <UserInfo>
+        <DisplayName/>
+        <AccountId xsi:nil="true"/>
+        <AccountType/>
+      </UserInfo>
+    </EPA_x0020_Contributor>
+    <TaxCatchAll xmlns="4ffa91fb-a0ff-4ac5-b2db-65c790d184a4" xsi:nil="true"/>
+    <SharedWithUsers xmlns="8f0ccb0b-2b45-4ecf-807d-d8fd9145fac4">
+      <UserInfo>
+        <DisplayName/>
+        <AccountId xsi:nil="true"/>
+        <AccountType/>
+      </UserInfo>
+    </SharedWithUsers>
+  </documentManagement>
+</p:properties>
+</file>
+
+<file path=customXml/item2.xml><?xml version="1.0" encoding="utf-8"?>
+<?mso-contentType ?>
+<FormTemplates xmlns="http://schemas.microsoft.com/sharepoint/v3/contenttype/forms">
+  <Display>DocumentLibraryForm</Display>
+  <Edit>DocumentLibraryForm</Edit>
+  <New>DocumentLibraryForm</New>
+</FormTemplates>
+</file>
+
+<file path=customXml/item3.xml><?xml version="1.0" encoding="utf-8"?>
 <ct:contentTypeSchema xmlns:ct="http://schemas.microsoft.com/office/2006/metadata/contentType" xmlns:ma="http://schemas.microsoft.com/office/2006/metadata/properties/metaAttributes" ct:_="" ma:_="" ma:contentTypeName="Document" ma:contentTypeID="0x010100BCAB26B0D8085F48A9144F3A5DA03370" ma:contentTypeVersion="17" ma:contentTypeDescription="Create a new document." ma:contentTypeScope="" ma:versionID="9ab2f48ef6492263f693cc32ef027b3b">
   <xsd:schema xmlns:xsd="http://www.w3.org/2001/XMLSchema" xmlns:xs="http://www.w3.org/2001/XMLSchema" xmlns:p="http://schemas.microsoft.com/office/2006/metadata/properties" xmlns:ns1="http://schemas.microsoft.com/sharepoint/v3" xmlns:ns2="4ffa91fb-a0ff-4ac5-b2db-65c790d184a4" xmlns:ns3="http://schemas.microsoft.com/sharepoint.v3" xmlns:ns4="http://schemas.microsoft.com/sharepoint/v3/fields" xmlns:ns5="c3fe2bc6-81ec-4aad-a296-b74ae9f31a66" xmlns:ns6="8f0ccb0b-2b45-4ecf-807d-d8fd9145fac4" targetNamespace="http://schemas.microsoft.com/office/2006/metadata/properties" ma:root="true" ma:fieldsID="58b37a4ef94e70e8a2ec92d8baea6fcf" ns1:_="" ns2:_="" ns3:_="" ns4:_="" ns5:_="" ns6:_="">
     <xsd:import namespace="http://schemas.microsoft.com/sharepoint/v3"/>
@@ -10396,77 +10448,28 @@
 </ct:contentTypeSchema>
 </file>
 
-<file path=customXml/item2.xml><?xml version="1.0" encoding="utf-8"?>
-<?mso-contentType ?>
-<FormTemplates xmlns="http://schemas.microsoft.com/sharepoint/v3/contenttype/forms">
-  <Display>DocumentLibraryForm</Display>
-  <Edit>DocumentLibraryForm</Edit>
-  <New>DocumentLibraryForm</New>
-</FormTemplates>
-</file>
-
-<file path=customXml/item3.xml><?xml version="1.0" encoding="utf-8"?>
-<p:properties xmlns:p="http://schemas.microsoft.com/office/2006/metadata/properties" xmlns:xsi="http://www.w3.org/2001/XMLSchema-instance" xmlns:pc="http://schemas.microsoft.com/office/infopath/2007/PartnerControls">
-  <documentManagement>
-    <_Source xmlns="http://schemas.microsoft.com/sharepoint/v3/fields" xsi:nil="true"/>
-    <Language xmlns="http://schemas.microsoft.com/sharepoint/v3">English</Language>
-    <_ip_UnifiedCompliancePolicyUIAction xmlns="http://schemas.microsoft.com/sharepoint/v3" xsi:nil="true"/>
-    <j747ac98061d40f0aa7bd47e1db5675d xmlns="4ffa91fb-a0ff-4ac5-b2db-65c790d184a4">
-      <Terms xmlns="http://schemas.microsoft.com/office/infopath/2007/PartnerControls"/>
-    </j747ac98061d40f0aa7bd47e1db5675d>
-    <lcf76f155ced4ddcb4097134ff3c332f xmlns="c3fe2bc6-81ec-4aad-a296-b74ae9f31a66">
-      <Terms xmlns="http://schemas.microsoft.com/office/infopath/2007/PartnerControls"/>
-    </lcf76f155ced4ddcb4097134ff3c332f>
-    <External_x0020_Contributor xmlns="4ffa91fb-a0ff-4ac5-b2db-65c790d184a4" xsi:nil="true"/>
-    <TaxKeywordTaxHTField xmlns="4ffa91fb-a0ff-4ac5-b2db-65c790d184a4">
-      <Terms xmlns="http://schemas.microsoft.com/office/infopath/2007/PartnerControls"/>
-    </TaxKeywordTaxHTField>
-    <Record xmlns="4ffa91fb-a0ff-4ac5-b2db-65c790d184a4">Shared</Record>
-    <_ip_UnifiedCompliancePolicyProperties xmlns="http://schemas.microsoft.com/sharepoint/v3" xsi:nil="true"/>
-    <Rights xmlns="4ffa91fb-a0ff-4ac5-b2db-65c790d184a4" xsi:nil="true"/>
-    <Document_x0020_Creation_x0020_Date xmlns="4ffa91fb-a0ff-4ac5-b2db-65c790d184a4">2023-08-31T22:55:35+00:00</Document_x0020_Creation_x0020_Date>
-    <EPA_x0020_Office xmlns="4ffa91fb-a0ff-4ac5-b2db-65c790d184a4" xsi:nil="true"/>
-    <CategoryDescription xmlns="http://schemas.microsoft.com/sharepoint.v3" xsi:nil="true"/>
-    <Identifier xmlns="4ffa91fb-a0ff-4ac5-b2db-65c790d184a4" xsi:nil="true"/>
-    <_Coverage xmlns="http://schemas.microsoft.com/sharepoint/v3/fields" xsi:nil="true"/>
-    <Creator xmlns="4ffa91fb-a0ff-4ac5-b2db-65c790d184a4">
-      <UserInfo>
-        <DisplayName/>
-        <AccountId xsi:nil="true"/>
-        <AccountType/>
-      </UserInfo>
-    </Creator>
-    <EPA_x0020_Related_x0020_Documents xmlns="4ffa91fb-a0ff-4ac5-b2db-65c790d184a4" xsi:nil="true"/>
-    <EPA_x0020_Contributor xmlns="4ffa91fb-a0ff-4ac5-b2db-65c790d184a4">
-      <UserInfo>
-        <DisplayName/>
-        <AccountId xsi:nil="true"/>
-        <AccountType/>
-      </UserInfo>
-    </EPA_x0020_Contributor>
-    <TaxCatchAll xmlns="4ffa91fb-a0ff-4ac5-b2db-65c790d184a4" xsi:nil="true"/>
-    <SharedWithUsers xmlns="8f0ccb0b-2b45-4ecf-807d-d8fd9145fac4">
-      <UserInfo>
-        <DisplayName/>
-        <AccountId xsi:nil="true"/>
-        <AccountType/>
-      </UserInfo>
-    </SharedWithUsers>
-  </documentManagement>
-</p:properties>
-</file>
-
 <file path=customXml/item4.xml><?xml version="1.0" encoding="utf-8"?>
-<b:Sources xmlns:b="http://schemas.openxmlformats.org/officeDocument/2006/bibliography" xmlns="http://schemas.openxmlformats.org/officeDocument/2006/bibliography" SelectedStyle="\APASixthEditionOfficeOnline.xsl" StyleName="APA" Version="6"/>
-</file>
-
-<file path=customXml/item5.xml><?xml version="1.0" encoding="utf-8"?>
 <?mso-contentType ?>
 <SharedContentType xmlns="Microsoft.SharePoint.Taxonomy.ContentTypeSync" SourceId="29f62856-1543-49d4-a736-4569d363f533" ContentTypeId="0x0101" PreviousValue="false"/>
 </file>
 
+<file path=customXml/item5.xml><?xml version="1.0" encoding="utf-8"?>
+<b:Sources xmlns:b="http://schemas.openxmlformats.org/officeDocument/2006/bibliography" xmlns="http://schemas.openxmlformats.org/officeDocument/2006/bibliography" SelectedStyle="\APASixthEditionOfficeOnline.xsl" StyleName="APA" Version="6"/>
+</file>
+
 <file path=customXml/itemProps1.xml><?xml version="1.0" encoding="utf-8"?>
-<ds:datastoreItem xmlns:ds="http://schemas.openxmlformats.org/officeDocument/2006/customXml" ds:itemID="{1A5B8555-8244-4E19-8D1A-C074A5238085}"/>
+<ds:datastoreItem xmlns:ds="http://schemas.openxmlformats.org/officeDocument/2006/customXml" ds:itemID="{1FC2BBAC-56A7-4304-8BBF-94A5098FDDD5}">
+  <ds:schemaRefs>
+    <ds:schemaRef ds:uri="http://schemas.microsoft.com/office/2006/metadata/properties"/>
+    <ds:schemaRef ds:uri="http://schemas.microsoft.com/office/infopath/2007/PartnerControls"/>
+    <ds:schemaRef ds:uri="http://schemas.microsoft.com/sharepoint/v3/fields"/>
+    <ds:schemaRef ds:uri="http://schemas.microsoft.com/sharepoint/v3"/>
+    <ds:schemaRef ds:uri="4ffa91fb-a0ff-4ac5-b2db-65c790d184a4"/>
+    <ds:schemaRef ds:uri="c3fe2bc6-81ec-4aad-a296-b74ae9f31a66"/>
+    <ds:schemaRef ds:uri="http://schemas.microsoft.com/sharepoint.v3"/>
+    <ds:schemaRef ds:uri="8f0ccb0b-2b45-4ecf-807d-d8fd9145fac4"/>
+  </ds:schemaRefs>
+</ds:datastoreItem>
 </file>
 
 <file path=customXml/itemProps2.xml><?xml version="1.0" encoding="utf-8"?>
@@ -10478,30 +10481,40 @@
 </file>
 
 <file path=customXml/itemProps3.xml><?xml version="1.0" encoding="utf-8"?>
-<ds:datastoreItem xmlns:ds="http://schemas.openxmlformats.org/officeDocument/2006/customXml" ds:itemID="{1FC2BBAC-56A7-4304-8BBF-94A5098FDDD5}">
+<ds:datastoreItem xmlns:ds="http://schemas.openxmlformats.org/officeDocument/2006/customXml" ds:itemID="{1A5B8555-8244-4E19-8D1A-C074A5238085}">
   <ds:schemaRefs>
+    <ds:schemaRef ds:uri="http://schemas.microsoft.com/office/2006/metadata/contentType"/>
+    <ds:schemaRef ds:uri="http://schemas.microsoft.com/office/2006/metadata/properties/metaAttributes"/>
+    <ds:schemaRef ds:uri="http://www.w3.org/2001/XMLSchema"/>
+    <ds:schemaRef ds:uri="http://schemas.microsoft.com/office/2006/metadata/properties"/>
+    <ds:schemaRef ds:uri="http://schemas.microsoft.com/sharepoint/v3"/>
+    <ds:schemaRef ds:uri="4ffa91fb-a0ff-4ac5-b2db-65c790d184a4"/>
+    <ds:schemaRef ds:uri="http://schemas.microsoft.com/sharepoint.v3"/>
+    <ds:schemaRef ds:uri="http://schemas.microsoft.com/sharepoint/v3/fields"/>
+    <ds:schemaRef ds:uri="c3fe2bc6-81ec-4aad-a296-b74ae9f31a66"/>
+    <ds:schemaRef ds:uri="8f0ccb0b-2b45-4ecf-807d-d8fd9145fac4"/>
+    <ds:schemaRef ds:uri="http://schemas.microsoft.com/office/2006/documentManagement/types"/>
     <ds:schemaRef ds:uri="http://schemas.microsoft.com/office/infopath/2007/PartnerControls"/>
+    <ds:schemaRef ds:uri="http://schemas.openxmlformats.org/package/2006/metadata/core-properties"/>
     <ds:schemaRef ds:uri="http://purl.org/dc/elements/1.1/"/>
-    <ds:schemaRef ds:uri="782bd00c-d0de-45eb-9b7b-c6eb022f2513"/>
-    <ds:schemaRef ds:uri="http://purl.org/dc/dcmitype/"/>
     <ds:schemaRef ds:uri="http://purl.org/dc/terms/"/>
-    <ds:schemaRef ds:uri="http://schemas.openxmlformats.org/package/2006/metadata/core-properties"/>
-    <ds:schemaRef ds:uri="http://www.w3.org/XML/1998/namespace"/>
-    <ds:schemaRef ds:uri="http://schemas.microsoft.com/office/2006/documentManagement/types"/>
-    <ds:schemaRef ds:uri="6abd40b1-255a-4c6d-9f51-0ab055223958"/>
-    <ds:schemaRef ds:uri="http://schemas.microsoft.com/office/2006/metadata/properties"/>
+    <ds:schemaRef ds:uri="http://schemas.microsoft.com/internal/obd"/>
   </ds:schemaRefs>
 </ds:datastoreItem>
 </file>
 
 <file path=customXml/itemProps4.xml><?xml version="1.0" encoding="utf-8"?>
+<ds:datastoreItem xmlns:ds="http://schemas.openxmlformats.org/officeDocument/2006/customXml" ds:itemID="{736348BE-C658-48B6-BD9E-2BD761186F26}">
+  <ds:schemaRefs>
+    <ds:schemaRef ds:uri="Microsoft.SharePoint.Taxonomy.ContentTypeSync"/>
+  </ds:schemaRefs>
+</ds:datastoreItem>
+</file>
+
+<file path=customXml/itemProps5.xml><?xml version="1.0" encoding="utf-8"?>
 <ds:datastoreItem xmlns:ds="http://schemas.openxmlformats.org/officeDocument/2006/customXml" ds:itemID="{51236F19-0E3D-4FAA-AEFD-35E576DCEF43}">
   <ds:schemaRefs>
     <ds:schemaRef ds:uri="http://schemas.openxmlformats.org/officeDocument/2006/bibliography"/>
   </ds:schemaRefs>
 </ds:datastoreItem>
-</file>
-
-<file path=customXml/itemProps5.xml><?xml version="1.0" encoding="utf-8"?>
-<ds:datastoreItem xmlns:ds="http://schemas.openxmlformats.org/officeDocument/2006/customXml" ds:itemID="{736348BE-C658-48B6-BD9E-2BD761186F26}"/>
 </file>
</xml_diff>